<commit_message>
finished first draft of website text
</commit_message>
<xml_diff>
--- a/Website Text.docx
+++ b/Website Text.docx
@@ -72,7 +72,15 @@
         <w:t>Login</w:t>
       </w:r>
       <w:r>
-        <w:t xml:space="preserve"> (button)</w:t>
+        <w:t xml:space="preserve"> (button</w:t>
+      </w:r>
+      <w:r>
+        <w:t xml:space="preserve"> – maybe grayed out?</w:t>
+      </w:r>
+      <w:bookmarkStart w:id="0" w:name="_GoBack"/>
+      <w:bookmarkEnd w:id="0"/>
+      <w:r>
+        <w:t>)</w:t>
       </w:r>
     </w:p>
     <w:p/>
@@ -433,15 +441,7 @@
         <w:jc w:val="center"/>
       </w:pPr>
       <w:r>
-        <w:t>(</w:t>
-      </w:r>
-      <w:proofErr w:type="gramStart"/>
-      <w:r>
-        <w:t>navigated</w:t>
-      </w:r>
-      <w:proofErr w:type="gramEnd"/>
-      <w:r>
-        <w:t xml:space="preserve"> to from “healthcare organizations” top menu option)</w:t>
+        <w:t>(navigated to from “healthcare organizations” top menu option)</w:t>
       </w:r>
     </w:p>
     <w:p>
@@ -782,13 +782,8 @@
           <w:numId w:val="4"/>
         </w:numPr>
       </w:pPr>
-      <w:proofErr w:type="gramStart"/>
-      <w:r>
-        <w:t>list</w:t>
-      </w:r>
-      <w:proofErr w:type="gramEnd"/>
-      <w:r>
-        <w:t xml:space="preserve"> of credentials obtained</w:t>
+      <w:r>
+        <w:t>list of credentials obtained</w:t>
       </w:r>
     </w:p>
     <w:p/>
@@ -994,15 +989,7 @@
         <w:jc w:val="center"/>
       </w:pPr>
       <w:r>
-        <w:t>(</w:t>
-      </w:r>
-      <w:proofErr w:type="gramStart"/>
-      <w:r>
-        <w:t>navigated</w:t>
-      </w:r>
-      <w:proofErr w:type="gramEnd"/>
-      <w:r>
-        <w:t xml:space="preserve"> to from “medical providers” top menu option)</w:t>
+        <w:t>(navigated to from “medical providers” top menu option)</w:t>
       </w:r>
     </w:p>
     <w:p>
@@ -1114,18 +1101,10 @@
         <w:t xml:space="preserve">medical malpractice coverage (including tail coverage) for all jobs that are </w:t>
       </w:r>
       <w:r>
-        <w:t xml:space="preserve">applied </w:t>
-      </w:r>
-      <w:proofErr w:type="gramStart"/>
-      <w:r>
-        <w:t>to</w:t>
-      </w:r>
-      <w:r>
-        <w:t>,</w:t>
-      </w:r>
-      <w:proofErr w:type="gramEnd"/>
-      <w:r>
-        <w:t xml:space="preserve"> secured and paid for through our platform. </w:t>
+        <w:t>applied to</w:t>
+      </w:r>
+      <w:r>
+        <w:t xml:space="preserve">, secured and paid for through our platform. </w:t>
       </w:r>
     </w:p>
     <w:p>
@@ -1295,13 +1274,8 @@
           <w:numId w:val="4"/>
         </w:numPr>
       </w:pPr>
-      <w:proofErr w:type="gramStart"/>
-      <w:r>
-        <w:t>list</w:t>
-      </w:r>
-      <w:proofErr w:type="gramEnd"/>
-      <w:r>
-        <w:t xml:space="preserve"> of credentials obtained</w:t>
+      <w:r>
+        <w:t>list of credentials obtained</w:t>
       </w:r>
     </w:p>
     <w:p/>
@@ -1485,15 +1459,7 @@
         <w:jc w:val="center"/>
       </w:pPr>
       <w:r>
-        <w:t>(</w:t>
-      </w:r>
-      <w:proofErr w:type="gramStart"/>
-      <w:r>
-        <w:t>navigated</w:t>
-      </w:r>
-      <w:proofErr w:type="gramEnd"/>
-      <w:r>
-        <w:t xml:space="preserve"> to from join button</w:t>
+        <w:t>(navigated to from join button</w:t>
       </w:r>
       <w:r>
         <w:t xml:space="preserve"> in top menu</w:t>
@@ -1619,6 +1585,7 @@
       </w:r>
     </w:p>
     <w:p/>
+    <w:p/>
     <w:p>
       <w:pPr>
         <w:jc w:val="center"/>
@@ -1644,15 +1611,7 @@
         <w:jc w:val="center"/>
       </w:pPr>
       <w:r>
-        <w:t>(</w:t>
-      </w:r>
-      <w:proofErr w:type="gramStart"/>
-      <w:r>
-        <w:t>navigated</w:t>
-      </w:r>
-      <w:proofErr w:type="gramEnd"/>
-      <w:r>
-        <w:t xml:space="preserve"> to from “Medical Provider Registration Link” on JOIN HOME PAGE)</w:t>
+        <w:t>(navigated to from “Medical Provider Registration Link” on JOIN HOME PAGE)</w:t>
       </w:r>
     </w:p>
     <w:p/>
@@ -1696,7 +1655,13 @@
         <w:t xml:space="preserve">providers to register for our beta pilot. </w:t>
       </w:r>
       <w:r>
-        <w:t xml:space="preserve">The process entails: </w:t>
+        <w:t xml:space="preserve">The process </w:t>
+      </w:r>
+      <w:r>
+        <w:t xml:space="preserve">is very simple and </w:t>
+      </w:r>
+      <w:r>
+        <w:t xml:space="preserve">entails: </w:t>
       </w:r>
     </w:p>
     <w:p>
@@ -1768,13 +1733,8 @@
         <w:t xml:space="preserve"> Number</w:t>
       </w:r>
       <w:r>
-        <w:t xml:space="preserve">, </w:t>
-      </w:r>
-      <w:proofErr w:type="spellStart"/>
-      <w:r>
-        <w:t>etc</w:t>
-      </w:r>
-      <w:proofErr w:type="spellEnd"/>
+        <w:t>, etc</w:t>
+      </w:r>
       <w:r>
         <w:t>)</w:t>
       </w:r>
@@ -1806,13 +1766,10 @@
         <w:tabs>
           <w:tab w:val="left" w:pos="4900"/>
         </w:tabs>
-      </w:pPr>
-      <w:r>
-        <w:rPr>
-          <w:b/>
-        </w:rPr>
-        <w:t>Horizontal Line separating the above text from the forms</w:t>
-      </w:r>
+        <w:rPr>
+          <w:b/>
+        </w:rPr>
+      </w:pPr>
     </w:p>
     <w:p>
       <w:pPr>
@@ -1820,6 +1777,12 @@
           <w:tab w:val="left" w:pos="4900"/>
         </w:tabs>
       </w:pPr>
+      <w:r>
+        <w:rPr>
+          <w:b/>
+        </w:rPr>
+        <w:t>Horizontal Line separating the above text from the forms</w:t>
+      </w:r>
     </w:p>
     <w:p>
       <w:pPr>
@@ -1827,8 +1790,6 @@
           <w:tab w:val="left" w:pos="4900"/>
         </w:tabs>
       </w:pPr>
-      <w:bookmarkStart w:id="0" w:name="_GoBack"/>
-      <w:bookmarkEnd w:id="0"/>
     </w:p>
     <w:p>
       <w:pPr>
@@ -1836,6 +1797,9 @@
           <w:tab w:val="left" w:pos="4900"/>
         </w:tabs>
       </w:pPr>
+      <w:r>
+        <w:t>Text: “Step 1: Claim your CMS profile”</w:t>
+      </w:r>
     </w:p>
     <w:p>
       <w:pPr>
@@ -1849,58 +1813,15 @@
         <w:tabs>
           <w:tab w:val="left" w:pos="4900"/>
         </w:tabs>
-      </w:pPr>
-    </w:p>
-    <w:p>
-      <w:r>
-        <w:rPr>
-          <w:b/>
-        </w:rPr>
-        <w:t>Upper-Bottom Menu</w:t>
-      </w:r>
-    </w:p>
-    <w:p>
-      <w:r>
-        <w:t>About</w:t>
-      </w:r>
-    </w:p>
-    <w:p>
-      <w:r>
-        <w:t>Contact</w:t>
-      </w:r>
-    </w:p>
-    <w:p>
-      <w:r>
-        <w:t>Careers</w:t>
-      </w:r>
-    </w:p>
-    <w:p>
-      <w:r>
-        <w:t>Blog</w:t>
-      </w:r>
-    </w:p>
-    <w:p/>
-    <w:p>
-      <w:pPr>
-        <w:rPr>
-          <w:b/>
-        </w:rPr>
-      </w:pPr>
-      <w:r>
-        <w:rPr>
-          <w:b/>
-        </w:rPr>
-        <w:t>Lower-Bottom Menu</w:t>
-      </w:r>
-    </w:p>
-    <w:p>
-      <w:r>
-        <w:t>Terms of Service</w:t>
-      </w:r>
-    </w:p>
-    <w:p>
-      <w:r>
-        <w:t>Privacy Policy</w:t>
+        <w:rPr>
+          <w:b/>
+        </w:rPr>
+      </w:pPr>
+      <w:r>
+        <w:rPr>
+          <w:b/>
+        </w:rPr>
+        <w:t>Text entry box for NPI Number</w:t>
       </w:r>
     </w:p>
     <w:p>
@@ -1908,13 +1829,25 @@
         <w:tabs>
           <w:tab w:val="left" w:pos="4900"/>
         </w:tabs>
-      </w:pPr>
+        <w:rPr>
+          <w:b/>
+        </w:rPr>
+      </w:pPr>
+      <w:r>
+        <w:rPr>
+          <w:b/>
+        </w:rPr>
+        <w:t>Text entry box for Date of Birth</w:t>
+      </w:r>
     </w:p>
     <w:p>
       <w:pPr>
         <w:tabs>
           <w:tab w:val="left" w:pos="4900"/>
         </w:tabs>
+        <w:rPr>
+          <w:b/>
+        </w:rPr>
       </w:pPr>
     </w:p>
     <w:p>
@@ -1923,6 +1856,15 @@
           <w:tab w:val="left" w:pos="4900"/>
         </w:tabs>
       </w:pPr>
+      <w:r>
+        <w:rPr>
+          <w:b/>
+        </w:rPr>
+        <w:t xml:space="preserve">Button: </w:t>
+      </w:r>
+      <w:r>
+        <w:t>Text “Search CMS for profile”</w:t>
+      </w:r>
     </w:p>
     <w:p>
       <w:pPr>
@@ -1933,6 +1875,149 @@
     </w:p>
     <w:p>
       <w:pPr>
+        <w:tabs>
+          <w:tab w:val="left" w:pos="4900"/>
+        </w:tabs>
+        <w:rPr>
+          <w:i/>
+        </w:rPr>
+      </w:pPr>
+      <w:r>
+        <w:rPr>
+          <w:i/>
+        </w:rPr>
+        <w:t>T</w:t>
+      </w:r>
+      <w:r>
+        <w:rPr>
+          <w:i/>
+        </w:rPr>
+        <w:t xml:space="preserve">he provider registration workflow </w:t>
+      </w:r>
+      <w:r>
+        <w:rPr>
+          <w:i/>
+        </w:rPr>
+        <w:t xml:space="preserve">(see Github respository) </w:t>
+      </w:r>
+      <w:r>
+        <w:rPr>
+          <w:i/>
+        </w:rPr>
+        <w:t>is executed and displayed to the user in a similar fashion as SilverSheet does</w:t>
+      </w:r>
+      <w:r>
+        <w:rPr>
+          <w:i/>
+        </w:rPr>
+        <w:t xml:space="preserve"> with</w:t>
+      </w:r>
+      <w:r>
+        <w:rPr>
+          <w:i/>
+        </w:rPr>
+        <w:t xml:space="preserve"> their registration… with just the one section updating and the rest of the page staying the same. From the user’s perspective it should just appear as 3-4 steps</w:t>
+      </w:r>
+      <w:r>
+        <w:rPr>
+          <w:i/>
+        </w:rPr>
+        <w:t xml:space="preserve">. After finishing the process we should display a message saying “Thank you for pre-registering one of our staff </w:t>
+      </w:r>
+      <w:r>
+        <w:rPr>
+          <w:i/>
+        </w:rPr>
+        <w:t xml:space="preserve">members </w:t>
+      </w:r>
+      <w:r>
+        <w:rPr>
+          <w:i/>
+        </w:rPr>
+        <w:t>will be in touch with you shortly</w:t>
+      </w:r>
+      <w:r>
+        <w:rPr>
+          <w:i/>
+        </w:rPr>
+        <w:t>”.</w:t>
+      </w:r>
+    </w:p>
+    <w:p>
+      <w:pPr>
+        <w:tabs>
+          <w:tab w:val="left" w:pos="4900"/>
+        </w:tabs>
+      </w:pPr>
+    </w:p>
+    <w:p>
+      <w:r>
+        <w:rPr>
+          <w:b/>
+        </w:rPr>
+        <w:t>Upper-Bottom Menu</w:t>
+      </w:r>
+    </w:p>
+    <w:p>
+      <w:r>
+        <w:t>About</w:t>
+      </w:r>
+    </w:p>
+    <w:p>
+      <w:r>
+        <w:t>Contact</w:t>
+      </w:r>
+    </w:p>
+    <w:p>
+      <w:r>
+        <w:t>Careers</w:t>
+      </w:r>
+    </w:p>
+    <w:p>
+      <w:r>
+        <w:t>Blog</w:t>
+      </w:r>
+    </w:p>
+    <w:p/>
+    <w:p>
+      <w:pPr>
+        <w:rPr>
+          <w:b/>
+        </w:rPr>
+      </w:pPr>
+      <w:r>
+        <w:rPr>
+          <w:b/>
+        </w:rPr>
+        <w:t>Lower-Bottom Menu</w:t>
+      </w:r>
+    </w:p>
+    <w:p>
+      <w:r>
+        <w:t>Terms of Service</w:t>
+      </w:r>
+    </w:p>
+    <w:p>
+      <w:r>
+        <w:t>Privacy Policy</w:t>
+      </w:r>
+    </w:p>
+    <w:p>
+      <w:pPr>
+        <w:tabs>
+          <w:tab w:val="left" w:pos="4900"/>
+        </w:tabs>
+      </w:pPr>
+    </w:p>
+    <w:p>
+      <w:pPr>
+        <w:tabs>
+          <w:tab w:val="left" w:pos="4900"/>
+        </w:tabs>
+      </w:pPr>
+    </w:p>
+    <w:p>
+      <w:pPr>
         <w:jc w:val="center"/>
         <w:rPr>
           <w:b/>
@@ -1956,15 +2041,7 @@
         <w:jc w:val="center"/>
       </w:pPr>
       <w:r>
-        <w:t>(</w:t>
-      </w:r>
-      <w:proofErr w:type="gramStart"/>
-      <w:r>
-        <w:t>navigated</w:t>
-      </w:r>
-      <w:proofErr w:type="gramEnd"/>
-      <w:r>
-        <w:t xml:space="preserve"> to from “Medical Provider Registration Link” on JOIN HOME PAGE)</w:t>
+        <w:t>(navigated to from “Medical Provider Registration Link” on JOIN HOME PAGE)</w:t>
       </w:r>
     </w:p>
     <w:p/>
@@ -1980,6 +2057,281 @@
           <w:b/>
         </w:rPr>
         <w:t>: Join Shift Health</w:t>
+      </w:r>
+    </w:p>
+    <w:p>
+      <w:pPr>
+        <w:tabs>
+          <w:tab w:val="left" w:pos="4900"/>
+        </w:tabs>
+      </w:pPr>
+    </w:p>
+    <w:p>
+      <w:pPr>
+        <w:tabs>
+          <w:tab w:val="left" w:pos="4900"/>
+        </w:tabs>
+      </w:pPr>
+      <w:r>
+        <w:t xml:space="preserve">Text: ”We are currently welcoming all </w:t>
+      </w:r>
+      <w:r>
+        <w:t>healthcare organizations</w:t>
+      </w:r>
+      <w:r>
+        <w:t xml:space="preserve"> to register for our beta pilot. The process </w:t>
+      </w:r>
+      <w:r>
+        <w:t xml:space="preserve">is </w:t>
+      </w:r>
+      <w:r>
+        <w:t xml:space="preserve">100% </w:t>
+      </w:r>
+      <w:r>
+        <w:t>free</w:t>
+      </w:r>
+      <w:r>
+        <w:t xml:space="preserve"> of charge</w:t>
+      </w:r>
+      <w:r>
+        <w:t xml:space="preserve"> </w:t>
+      </w:r>
+      <w:r>
+        <w:t xml:space="preserve">and </w:t>
+      </w:r>
+      <w:r>
+        <w:t xml:space="preserve">entails: </w:t>
+      </w:r>
+    </w:p>
+    <w:p>
+      <w:pPr>
+        <w:pStyle w:val="ListParagraph"/>
+        <w:numPr>
+          <w:ilvl w:val="0"/>
+          <w:numId w:val="3"/>
+        </w:numPr>
+        <w:tabs>
+          <w:tab w:val="left" w:pos="4900"/>
+        </w:tabs>
+      </w:pPr>
+      <w:r>
+        <w:t xml:space="preserve">Claiming your </w:t>
+      </w:r>
+      <w:r>
+        <w:t xml:space="preserve">organization’s </w:t>
+      </w:r>
+      <w:r>
+        <w:t>profile based on data provided by the CMS</w:t>
+      </w:r>
+    </w:p>
+    <w:p>
+      <w:pPr>
+        <w:pStyle w:val="ListParagraph"/>
+        <w:numPr>
+          <w:ilvl w:val="0"/>
+          <w:numId w:val="3"/>
+        </w:numPr>
+        <w:tabs>
+          <w:tab w:val="left" w:pos="4900"/>
+        </w:tabs>
+      </w:pPr>
+      <w:r>
+        <w:t>Setting up a user account as a representative of your organization</w:t>
+      </w:r>
+    </w:p>
+    <w:p>
+      <w:pPr>
+        <w:pStyle w:val="ListParagraph"/>
+        <w:numPr>
+          <w:ilvl w:val="0"/>
+          <w:numId w:val="3"/>
+        </w:numPr>
+        <w:tabs>
+          <w:tab w:val="left" w:pos="4900"/>
+        </w:tabs>
+      </w:pPr>
+      <w:r>
+        <w:t xml:space="preserve">Setting up an account </w:t>
+      </w:r>
+      <w:r>
+        <w:t>with Stripe, so you can pay the providers that you hire</w:t>
+      </w:r>
+    </w:p>
+    <w:p>
+      <w:pPr>
+        <w:tabs>
+          <w:tab w:val="left" w:pos="4900"/>
+        </w:tabs>
+      </w:pPr>
+    </w:p>
+    <w:p>
+      <w:pPr>
+        <w:tabs>
+          <w:tab w:val="left" w:pos="4900"/>
+        </w:tabs>
+      </w:pPr>
+      <w:r>
+        <w:rPr>
+          <w:b/>
+        </w:rPr>
+        <w:t>Horizontal Line separating the above text from the forms</w:t>
+      </w:r>
+    </w:p>
+    <w:p>
+      <w:pPr>
+        <w:tabs>
+          <w:tab w:val="left" w:pos="4900"/>
+        </w:tabs>
+      </w:pPr>
+    </w:p>
+    <w:p>
+      <w:pPr>
+        <w:tabs>
+          <w:tab w:val="left" w:pos="4900"/>
+        </w:tabs>
+      </w:pPr>
+      <w:r>
+        <w:t>Text: “Step 1: Claim your CMS profile”</w:t>
+      </w:r>
+    </w:p>
+    <w:p>
+      <w:pPr>
+        <w:tabs>
+          <w:tab w:val="left" w:pos="4900"/>
+        </w:tabs>
+      </w:pPr>
+    </w:p>
+    <w:p>
+      <w:pPr>
+        <w:tabs>
+          <w:tab w:val="left" w:pos="4900"/>
+        </w:tabs>
+        <w:rPr>
+          <w:b/>
+        </w:rPr>
+      </w:pPr>
+      <w:r>
+        <w:rPr>
+          <w:b/>
+        </w:rPr>
+        <w:t>Text entry box for NPI Number</w:t>
+      </w:r>
+    </w:p>
+    <w:p>
+      <w:pPr>
+        <w:tabs>
+          <w:tab w:val="left" w:pos="4900"/>
+        </w:tabs>
+        <w:rPr>
+          <w:i/>
+        </w:rPr>
+      </w:pPr>
+      <w:r>
+        <w:rPr>
+          <w:i/>
+        </w:rPr>
+        <w:t xml:space="preserve">The </w:t>
+      </w:r>
+      <w:r>
+        <w:rPr>
+          <w:i/>
+        </w:rPr>
+        <w:t>organization</w:t>
+      </w:r>
+      <w:r>
+        <w:rPr>
+          <w:i/>
+        </w:rPr>
+        <w:t xml:space="preserve"> registration workflow (see Github respository) is executed and displayed to the user in a similar fashion as SilverSheet does </w:t>
+      </w:r>
+      <w:r>
+        <w:rPr>
+          <w:i/>
+        </w:rPr>
+        <w:t xml:space="preserve">with </w:t>
+      </w:r>
+      <w:r>
+        <w:rPr>
+          <w:i/>
+        </w:rPr>
+        <w:t>their registration… with just the one section updating and the rest of the page staying the same. From the user’s perspec</w:t>
+      </w:r>
+      <w:r>
+        <w:rPr>
+          <w:i/>
+        </w:rPr>
+        <w:t>tive it should just appear as 2-3</w:t>
+      </w:r>
+      <w:r>
+        <w:rPr>
+          <w:i/>
+        </w:rPr>
+        <w:t xml:space="preserve"> steps</w:t>
+      </w:r>
+      <w:r>
+        <w:rPr>
+          <w:i/>
+        </w:rPr>
+        <w:t>. After finishing the process we should display a message saying “Thank you for pre-registering one of our staff members will be in touch with you shortly”.</w:t>
+      </w:r>
+    </w:p>
+    <w:p>
+      <w:pPr>
+        <w:tabs>
+          <w:tab w:val="left" w:pos="4900"/>
+        </w:tabs>
+      </w:pPr>
+    </w:p>
+    <w:p>
+      <w:r>
+        <w:rPr>
+          <w:b/>
+        </w:rPr>
+        <w:t>Upper-Bottom Menu</w:t>
+      </w:r>
+    </w:p>
+    <w:p>
+      <w:r>
+        <w:t>About</w:t>
+      </w:r>
+    </w:p>
+    <w:p>
+      <w:r>
+        <w:t>Contact</w:t>
+      </w:r>
+    </w:p>
+    <w:p>
+      <w:r>
+        <w:t>Careers</w:t>
+      </w:r>
+    </w:p>
+    <w:p>
+      <w:r>
+        <w:t>Blog</w:t>
+      </w:r>
+    </w:p>
+    <w:p/>
+    <w:p>
+      <w:pPr>
+        <w:rPr>
+          <w:b/>
+        </w:rPr>
+      </w:pPr>
+      <w:r>
+        <w:rPr>
+          <w:b/>
+        </w:rPr>
+        <w:t>Lower-Bottom Menu</w:t>
+      </w:r>
+    </w:p>
+    <w:p>
+      <w:r>
+        <w:t>Terms of Service</w:t>
+      </w:r>
+    </w:p>
+    <w:p>
+      <w:r>
+        <w:t>Privacy Policy</w:t>
       </w:r>
     </w:p>
     <w:p>

</xml_diff>